<commit_message>
Update to instruction document.
git-svn-id: http://Marc-PC/svn/Full@958 85f15e0e-5137-b144-a863-98bd542365a3
</commit_message>
<xml_diff>
--- a/trunk/Debug_Console_rc3/Using the Debug Console with Release Candidate 3.docx
+++ b/trunk/Debug_Console_rc3/Using the Debug Console with Release Candidate 3.docx
@@ -8,6 +8,8 @@
           <w:rStyle w:val="BookTitle"/>
         </w:rPr>
       </w:pPr>
+      <w:bookmarkStart w:id="0" w:name="_GoBack"/>
+      <w:bookmarkEnd w:id="0"/>
       <w:r>
         <w:rPr>
           <w:rStyle w:val="BookTitle"/>
@@ -17,19 +19,7 @@
     </w:p>
     <w:p>
       <w:r>
-        <w:t>A new version of the</w:t>
-      </w:r>
-      <w:r>
-        <w:t xml:space="preserve"> Debug Console project has been </w:t>
-      </w:r>
-      <w:r>
-        <w:t>added to</w:t>
-      </w:r>
-      <w:r>
-        <w:t xml:space="preserve"> the Google code repository</w:t>
-      </w:r>
-      <w:r>
-        <w:t xml:space="preserve"> (</w:t>
+        <w:t>A new version of the Debug Console project has been added to the Google code repository (</w:t>
       </w:r>
       <w:proofErr w:type="spellStart"/>
       <w:r>
@@ -37,25 +27,201 @@
       </w:r>
       <w:proofErr w:type="spellEnd"/>
       <w:r>
-        <w:t>-extensions\trunk\Debug_Console_rc3</w:t>
-      </w:r>
-      <w:r>
-        <w:t>)</w:t>
-      </w:r>
-      <w:r>
-        <w:t>.  Be sure you are using this</w:t>
-      </w:r>
-      <w:r>
-        <w:t xml:space="preserve"> </w:t>
-      </w:r>
-      <w:r>
-        <w:t>updated</w:t>
-      </w:r>
-      <w:r>
-        <w:t xml:space="preserve"> version.</w:t>
-      </w:r>
-      <w:r>
-        <w:t xml:space="preserve">  This solution should work for both the 32-bit and 64-bit versions of RC3.</w:t>
+        <w:t>-extensions\trunk\Debug_Console_rc3).  Be sure you are using this updated version.  If you had an earlier version of Debug_Console_rc3 it may be best to delete the entire project folder and check out the new version from the repository.  This solution should work for both the 32-bit and 64-bit versions of RC3</w:t>
+      </w:r>
+      <w:r>
+        <w:t>, but note that this process must be done separately on each machine (not just copy the files)</w:t>
+      </w:r>
+      <w:r>
+        <w:t>.</w:t>
+      </w:r>
+    </w:p>
+    <w:p>
+      <w:pPr>
+        <w:pStyle w:val="ListParagraph"/>
+        <w:numPr>
+          <w:ilvl w:val="0"/>
+          <w:numId w:val="1"/>
+        </w:numPr>
+      </w:pPr>
+      <w:r>
+        <w:t xml:space="preserve">Add the Debug Console project (LANDIS-II Debug </w:t>
+      </w:r>
+      <w:proofErr w:type="spellStart"/>
+      <w:r>
+        <w:t>Console.csproj</w:t>
+      </w:r>
+      <w:proofErr w:type="spellEnd"/>
+      <w:r>
+        <w:t>) to an existing solution that contains your code project (e.g., succession).</w:t>
+      </w:r>
+    </w:p>
+    <w:p>
+      <w:pPr>
+        <w:pStyle w:val="ListParagraph"/>
+        <w:numPr>
+          <w:ilvl w:val="0"/>
+          <w:numId w:val="1"/>
+        </w:numPr>
+      </w:pPr>
+      <w:r>
+        <w:t>Set the Debug Console project as Startup Project (right-click Debug Console project).</w:t>
+      </w:r>
+    </w:p>
+    <w:p>
+      <w:pPr>
+        <w:pStyle w:val="ListParagraph"/>
+        <w:numPr>
+          <w:ilvl w:val="0"/>
+          <w:numId w:val="1"/>
+        </w:numPr>
+      </w:pPr>
+      <w:r>
+        <w:t>Set the path and file name for the scenario file to use for debugging.</w:t>
+      </w:r>
+    </w:p>
+    <w:p>
+      <w:pPr>
+        <w:pStyle w:val="ListParagraph"/>
+        <w:numPr>
+          <w:ilvl w:val="1"/>
+          <w:numId w:val="1"/>
+        </w:numPr>
+      </w:pPr>
+      <w:r>
+        <w:t>Debug Console project (right-click) -&gt; Properties -&gt; Debug tab</w:t>
+      </w:r>
+    </w:p>
+    <w:p>
+      <w:pPr>
+        <w:pStyle w:val="ListParagraph"/>
+        <w:numPr>
+          <w:ilvl w:val="1"/>
+          <w:numId w:val="1"/>
+        </w:numPr>
+      </w:pPr>
+      <w:r>
+        <w:t>Working directory = full path to scenario file (but not including file name)</w:t>
+      </w:r>
+    </w:p>
+    <w:p>
+      <w:pPr>
+        <w:pStyle w:val="ListParagraph"/>
+        <w:numPr>
+          <w:ilvl w:val="1"/>
+          <w:numId w:val="1"/>
+        </w:numPr>
+      </w:pPr>
+      <w:r>
+        <w:t>Command line arguments = scenario.txt (or other name for scenario file)</w:t>
+      </w:r>
+    </w:p>
+    <w:p>
+      <w:pPr>
+        <w:pStyle w:val="ListParagraph"/>
+        <w:numPr>
+          <w:ilvl w:val="0"/>
+          <w:numId w:val="1"/>
+        </w:numPr>
+      </w:pPr>
+      <w:r>
+        <w:t>Set the output path for building the Debug Console project.</w:t>
+      </w:r>
+    </w:p>
+    <w:p>
+      <w:pPr>
+        <w:pStyle w:val="ListParagraph"/>
+        <w:numPr>
+          <w:ilvl w:val="1"/>
+          <w:numId w:val="1"/>
+        </w:numPr>
+      </w:pPr>
+      <w:r>
+        <w:t>Debug Console project (right-click)-&gt; Properties -&gt; Build tab</w:t>
+      </w:r>
+    </w:p>
+    <w:p>
+      <w:pPr>
+        <w:pStyle w:val="ListParagraph"/>
+        <w:numPr>
+          <w:ilvl w:val="1"/>
+          <w:numId w:val="1"/>
+        </w:numPr>
+      </w:pPr>
+      <w:r>
+        <w:t>Output path = C:\Program Files\LANDIS-II\v6\bin\</w:t>
+      </w:r>
+    </w:p>
+    <w:p>
+      <w:pPr>
+        <w:pStyle w:val="ListParagraph"/>
+        <w:numPr>
+          <w:ilvl w:val="0"/>
+          <w:numId w:val="1"/>
+        </w:numPr>
+      </w:pPr>
+      <w:r>
+        <w:t>Build the Debug Console project.</w:t>
+      </w:r>
+    </w:p>
+    <w:p>
+      <w:pPr>
+        <w:pStyle w:val="ListParagraph"/>
+        <w:numPr>
+          <w:ilvl w:val="0"/>
+          <w:numId w:val="1"/>
+        </w:numPr>
+      </w:pPr>
+      <w:r>
+        <w:t>Change the build events for your code project file:</w:t>
+      </w:r>
+    </w:p>
+    <w:p>
+      <w:pPr>
+        <w:pStyle w:val="ListParagraph"/>
+        <w:numPr>
+          <w:ilvl w:val="1"/>
+          <w:numId w:val="1"/>
+        </w:numPr>
+      </w:pPr>
+      <w:r>
+        <w:t>Code project (right-click) -&gt; Properties -&gt; Build Events tab</w:t>
+      </w:r>
+    </w:p>
+    <w:p>
+      <w:pPr>
+        <w:pStyle w:val="ListParagraph"/>
+        <w:numPr>
+          <w:ilvl w:val="1"/>
+          <w:numId w:val="1"/>
+        </w:numPr>
+      </w:pPr>
+      <w:r>
+        <w:t>Post-build event command line = copy $(TargetName).* “C:\Program Files\LANDIS-II\v6\bin\extensions”</w:t>
+      </w:r>
+    </w:p>
+    <w:p>
+      <w:pPr>
+        <w:pStyle w:val="ListParagraph"/>
+        <w:numPr>
+          <w:ilvl w:val="0"/>
+          <w:numId w:val="1"/>
+        </w:numPr>
+      </w:pPr>
+      <w:r>
+        <w:t>Build your code project.</w:t>
+      </w:r>
+    </w:p>
+    <w:p>
+      <w:pPr>
+        <w:pStyle w:val="ListParagraph"/>
+        <w:numPr>
+          <w:ilvl w:val="0"/>
+          <w:numId w:val="1"/>
+        </w:numPr>
+      </w:pPr>
+      <w:r>
+        <w:t>Within the folder C:\Program Files\LANDIS-II\v6\bin:</w:t>
       </w:r>
     </w:p>
     <w:p>
@@ -67,19 +233,7 @@
         </w:numPr>
       </w:pPr>
       <w:r>
-        <w:t>Add the Debug Console project to an existing solution</w:t>
-      </w:r>
-      <w:r>
-        <w:t xml:space="preserve"> </w:t>
-      </w:r>
-      <w:r>
-        <w:t>that contains</w:t>
-      </w:r>
-      <w:r>
-        <w:t xml:space="preserve"> your code project</w:t>
-      </w:r>
-      <w:r>
-        <w:t>.</w:t>
+        <w:t>Create a copy of Landis.Console-6.0.exe and rename the copy to be Landis.Console.exe.</w:t>
       </w:r>
     </w:p>
     <w:p>
@@ -91,262 +245,33 @@
         </w:numPr>
       </w:pPr>
       <w:r>
-        <w:t>Set the Debug Console project as Startup Project</w:t>
-      </w:r>
-      <w:r>
-        <w:t xml:space="preserve"> (right-click Debug Console project)</w:t>
-      </w:r>
+        <w:t xml:space="preserve">Create a copy of Landis.Console-6.0.exe.config and rename the copy to be </w:t>
+      </w:r>
+      <w:proofErr w:type="spellStart"/>
+      <w:r>
+        <w:t>Landis.Console-Debug.exe.config</w:t>
+      </w:r>
+      <w:proofErr w:type="spellEnd"/>
       <w:r>
         <w:t>.</w:t>
       </w:r>
     </w:p>
     <w:p>
-      <w:pPr>
-        <w:pStyle w:val="ListParagraph"/>
-        <w:numPr>
-          <w:ilvl w:val="0"/>
-          <w:numId w:val="2"/>
-        </w:numPr>
-      </w:pPr>
-      <w:r>
-        <w:t>Set the path and file name for the scenario file to use for debugging.</w:t>
-      </w:r>
-    </w:p>
-    <w:p>
-      <w:pPr>
-        <w:pStyle w:val="ListParagraph"/>
-        <w:numPr>
-          <w:ilvl w:val="1"/>
-          <w:numId w:val="2"/>
-        </w:numPr>
-      </w:pPr>
-      <w:r>
-        <w:t>Debug Console project</w:t>
-      </w:r>
-      <w:r>
-        <w:t xml:space="preserve"> (right-click)</w:t>
-      </w:r>
-      <w:r>
-        <w:t xml:space="preserve"> -&gt; Properties -&gt; Debug tab</w:t>
-      </w:r>
-    </w:p>
-    <w:p>
-      <w:pPr>
-        <w:pStyle w:val="ListParagraph"/>
-        <w:numPr>
-          <w:ilvl w:val="1"/>
-          <w:numId w:val="2"/>
-        </w:numPr>
-      </w:pPr>
-      <w:r>
-        <w:t>Working directory = full path to scenario file (but not including file name)</w:t>
-      </w:r>
-    </w:p>
-    <w:p>
-      <w:pPr>
-        <w:pStyle w:val="ListParagraph"/>
-        <w:numPr>
-          <w:ilvl w:val="1"/>
-          <w:numId w:val="2"/>
-        </w:numPr>
-      </w:pPr>
-      <w:r>
-        <w:t>Command line arguments = scenario.txt (or other name for scenario file)</w:t>
-      </w:r>
-    </w:p>
-    <w:p>
-      <w:pPr>
-        <w:pStyle w:val="ListParagraph"/>
-        <w:numPr>
-          <w:ilvl w:val="0"/>
-          <w:numId w:val="2"/>
-        </w:numPr>
-      </w:pPr>
-      <w:r>
-        <w:t>Build the Debug Console project.</w:t>
-      </w:r>
-    </w:p>
-    <w:p>
-      <w:pPr>
-        <w:pStyle w:val="ListParagraph"/>
-        <w:numPr>
-          <w:ilvl w:val="0"/>
-          <w:numId w:val="2"/>
-        </w:numPr>
-      </w:pPr>
-      <w:r>
-        <w:t>Change the build events for your code project file:</w:t>
-      </w:r>
-    </w:p>
-    <w:p>
-      <w:pPr>
-        <w:pStyle w:val="ListParagraph"/>
-        <w:numPr>
-          <w:ilvl w:val="1"/>
-          <w:numId w:val="2"/>
-        </w:numPr>
-      </w:pPr>
-      <w:r>
-        <w:t>Code</w:t>
-      </w:r>
-      <w:r>
-        <w:t xml:space="preserve"> project</w:t>
-      </w:r>
-      <w:r>
-        <w:t xml:space="preserve"> (right-click)</w:t>
-      </w:r>
-      <w:r>
-        <w:t xml:space="preserve"> -&gt; Proper</w:t>
-      </w:r>
-      <w:r>
-        <w:t>ties -&gt; Build Events tab</w:t>
-      </w:r>
-    </w:p>
-    <w:p>
-      <w:pPr>
-        <w:pStyle w:val="ListParagraph"/>
-        <w:numPr>
-          <w:ilvl w:val="1"/>
-          <w:numId w:val="2"/>
-        </w:numPr>
-      </w:pPr>
-      <w:r>
-        <w:t>Post-build event command line = copy $(TargetName).* “</w:t>
-      </w:r>
-      <w:r>
-        <w:t>C:\Program Files\LANDIS-II\v6\bin\</w:t>
-      </w:r>
-      <w:r>
-        <w:t>extensions”</w:t>
-      </w:r>
-    </w:p>
-    <w:p>
-      <w:pPr>
-        <w:pStyle w:val="ListParagraph"/>
-        <w:numPr>
-          <w:ilvl w:val="0"/>
-          <w:numId w:val="2"/>
-        </w:numPr>
-      </w:pPr>
-      <w:r>
-        <w:t>Build your code project.</w:t>
-      </w:r>
-    </w:p>
-    <w:p>
-      <w:pPr>
-        <w:pStyle w:val="ListParagraph"/>
-        <w:numPr>
-          <w:ilvl w:val="0"/>
-          <w:numId w:val="2"/>
-        </w:numPr>
-      </w:pPr>
-      <w:r>
-        <w:t xml:space="preserve">Within the folder </w:t>
-      </w:r>
-      <w:r>
-        <w:t>C:\Program Files\LANDIS-II\v6\bin</w:t>
-      </w:r>
-      <w:r>
-        <w:t>:</w:t>
-      </w:r>
-    </w:p>
-    <w:p>
-      <w:pPr>
-        <w:pStyle w:val="ListParagraph"/>
-        <w:numPr>
-          <w:ilvl w:val="0"/>
-          <w:numId w:val="1"/>
-        </w:numPr>
-      </w:pPr>
-      <w:r>
-        <w:t>Create a copy of L</w:t>
-      </w:r>
-      <w:r>
-        <w:t>andis.</w:t>
-      </w:r>
-      <w:r>
-        <w:t>C</w:t>
-      </w:r>
-      <w:r>
-        <w:t>onsole</w:t>
-      </w:r>
-      <w:r>
-        <w:t>-</w:t>
-      </w:r>
-      <w:r>
-        <w:t>6</w:t>
-      </w:r>
-      <w:r>
-        <w:t>.0.exe and rename the copy to be L</w:t>
-      </w:r>
-      <w:r>
-        <w:t>andis.</w:t>
-      </w:r>
-      <w:r>
-        <w:t>C</w:t>
-      </w:r>
-      <w:r>
-        <w:t>onsole.exe</w:t>
-      </w:r>
-      <w:r>
-        <w:t>.</w:t>
-      </w:r>
-    </w:p>
-    <w:p>
-      <w:pPr>
-        <w:pStyle w:val="ListParagraph"/>
-        <w:numPr>
-          <w:ilvl w:val="0"/>
-          <w:numId w:val="1"/>
-        </w:numPr>
-      </w:pPr>
-      <w:r>
-        <w:t>Create a c</w:t>
-      </w:r>
-      <w:r>
-        <w:t xml:space="preserve">opy </w:t>
-      </w:r>
-      <w:r>
-        <w:t xml:space="preserve">of </w:t>
-      </w:r>
-      <w:r>
-        <w:t>Landis.Console-6.0.</w:t>
-      </w:r>
-      <w:r>
-        <w:t xml:space="preserve">exe.config and rename the copy to be </w:t>
-      </w:r>
-      <w:proofErr w:type="spellStart"/>
-      <w:r>
-        <w:t>Landis.</w:t>
-      </w:r>
-      <w:r>
-        <w:t>Debug.</w:t>
-      </w:r>
-      <w:r>
-        <w:t>Console.</w:t>
-      </w:r>
-      <w:r>
-        <w:t>exe.config</w:t>
-      </w:r>
-      <w:proofErr w:type="spellEnd"/>
-      <w:r>
-        <w:t>.</w:t>
-      </w:r>
-    </w:p>
-    <w:p>
-      <w:r>
-        <w:t>After following the above steps, the Debug Console should work for RC3 versions of LANDIS-II.  Step 7 only needs to be done once after installing RC3, and can be skipped when using the Debug Console with additional code projects.</w:t>
-      </w:r>
-      <w:bookmarkStart w:id="0" w:name="_GoBack"/>
-      <w:bookmarkEnd w:id="0"/>
-      <w:r>
-        <w:t xml:space="preserve">  Below are a some additional items to check if you encounter errors getting the Debug Console to </w:t>
+      <w:r>
+        <w:t xml:space="preserve">After following the above steps, the Debug Console should work for RC3 versions of LANDIS-II.  Step 8 only needs to be done once after installing RC3, and can be skipped when using the Debug Console with additional code projects.  If you find that LANDIS-II extensions that were previously installed are no </w:t>
+      </w:r>
+      <w:r>
+        <w:lastRenderedPageBreak/>
+        <w:t xml:space="preserve">longer recognized as installed after following these directions, this can be resolved by copying extensions.xml from the bin\extensions folder to the bin folder (replacing the existing file).  Below </w:t>
       </w:r>
       <w:proofErr w:type="gramStart"/>
       <w:r>
-        <w:t>work.</w:t>
+        <w:t>are  some</w:t>
       </w:r>
       <w:proofErr w:type="gramEnd"/>
+      <w:r>
+        <w:t xml:space="preserve"> additional items to check if you encounter errors getting the Debug Console to work.</w:t>
+      </w:r>
     </w:p>
     <w:p>
       <w:pPr>
@@ -369,19 +294,31 @@
         </w:numPr>
       </w:pPr>
       <w:r>
-        <w:t>The Debug Console project should build to the folder C:\Program Files\LANDIS-II\v6\bin\.</w:t>
-      </w:r>
-    </w:p>
-    <w:p>
-      <w:pPr>
-        <w:pStyle w:val="ListParagraph"/>
-        <w:numPr>
-          <w:ilvl w:val="1"/>
+        <w:t>Your code project should build to (Output path) bin\Debug\.</w:t>
+      </w:r>
+    </w:p>
+    <w:p>
+      <w:pPr>
+        <w:pStyle w:val="ListParagraph"/>
+        <w:numPr>
+          <w:ilvl w:val="0"/>
           <w:numId w:val="3"/>
         </w:numPr>
       </w:pPr>
       <w:r>
-        <w:t>Debug Console project -&gt; Properties -&gt; Build tab -&gt; Output path</w:t>
+        <w:t>The Build Configuration for both your project and the Debug Console project should be Active (Debug).</w:t>
+      </w:r>
+    </w:p>
+    <w:p>
+      <w:pPr>
+        <w:pStyle w:val="ListParagraph"/>
+        <w:numPr>
+          <w:ilvl w:val="0"/>
+          <w:numId w:val="3"/>
+        </w:numPr>
+      </w:pPr>
+      <w:r>
+        <w:t>When copying and renaming files (Step 8) ensure that the file extensions are not hidden so that you can make sure to work with the correct files.  Tools -&gt; Folder Options -&gt; View -&gt; Uncheck ‘Hide extensions for known file types’</w:t>
       </w:r>
     </w:p>
     <w:p/>
@@ -389,7 +326,7 @@
       <w:pgSz w:w="12240" w:h="15840"/>
       <w:pgMar w:top="1440" w:right="1440" w:bottom="1440" w:left="1440" w:header="720" w:footer="720" w:gutter="0"/>
       <w:cols w:space="720"/>
-      <w:docGrid w:linePitch="360"/>
+      <w:docGrid w:linePitch="240" w:charSpace="36864"/>
     </w:sectPr>
   </w:body>
 </w:document>
@@ -398,304 +335,498 @@
 <file path=word/numbering.xml><?xml version="1.0" encoding="utf-8"?>
 <w:numbering xmlns:wpc="http://schemas.microsoft.com/office/word/2010/wordprocessingCanvas" xmlns:mc="http://schemas.openxmlformats.org/markup-compatibility/2006" xmlns:o="urn:schemas-microsoft-com:office:office" xmlns:r="http://schemas.openxmlformats.org/officeDocument/2006/relationships" xmlns:m="http://schemas.openxmlformats.org/officeDocument/2006/math" xmlns:v="urn:schemas-microsoft-com:vml" xmlns:wp14="http://schemas.microsoft.com/office/word/2010/wordprocessingDrawing" xmlns:wp="http://schemas.openxmlformats.org/drawingml/2006/wordprocessingDrawing" xmlns:w10="urn:schemas-microsoft-com:office:word" xmlns:w="http://schemas.openxmlformats.org/wordprocessingml/2006/main" xmlns:w14="http://schemas.microsoft.com/office/word/2010/wordml" xmlns:wpg="http://schemas.microsoft.com/office/word/2010/wordprocessingGroup" xmlns:wpi="http://schemas.microsoft.com/office/word/2010/wordprocessingInk" xmlns:wne="http://schemas.microsoft.com/office/word/2006/wordml" xmlns:wps="http://schemas.microsoft.com/office/word/2010/wordprocessingShape" mc:Ignorable="w14 wp14">
   <w:abstractNum w:abstractNumId="0">
-    <w:nsid w:val="1C243AE4"/>
-    <w:multiLevelType w:val="hybridMultilevel"/>
-    <w:tmpl w:val="0C6E5090"/>
-    <w:lvl w:ilvl="0" w:tplc="0409000F">
+    <w:nsid w:val="00000001"/>
+    <w:multiLevelType w:val="multilevel"/>
+    <w:tmpl w:val="00000001"/>
+    <w:lvl w:ilvl="0">
       <w:start w:val="1"/>
       <w:numFmt w:val="decimal"/>
       <w:lvlText w:val="%1."/>
       <w:lvlJc w:val="left"/>
       <w:pPr>
+        <w:tabs>
+          <w:tab w:val="num" w:pos="720"/>
+        </w:tabs>
         <w:ind w:left="720" w:hanging="360"/>
       </w:pPr>
     </w:lvl>
-    <w:lvl w:ilvl="1" w:tplc="04090019">
+    <w:lvl w:ilvl="1">
       <w:start w:val="1"/>
       <w:numFmt w:val="lowerLetter"/>
       <w:lvlText w:val="%2."/>
       <w:lvlJc w:val="left"/>
       <w:pPr>
-        <w:ind w:left="1440" w:hanging="360"/>
-      </w:pPr>
-    </w:lvl>
-    <w:lvl w:ilvl="2" w:tplc="0409001B" w:tentative="1">
+        <w:tabs>
+          <w:tab w:val="num" w:pos="1080"/>
+        </w:tabs>
+        <w:ind w:left="1080" w:hanging="360"/>
+      </w:pPr>
+    </w:lvl>
+    <w:lvl w:ilvl="2">
       <w:start w:val="1"/>
       <w:numFmt w:val="lowerRoman"/>
       <w:lvlText w:val="%3."/>
-      <w:lvlJc w:val="right"/>
-      <w:pPr>
-        <w:ind w:left="2160" w:hanging="180"/>
-      </w:pPr>
-    </w:lvl>
-    <w:lvl w:ilvl="3" w:tplc="0409000F" w:tentative="1">
+      <w:lvlJc w:val="left"/>
+      <w:pPr>
+        <w:tabs>
+          <w:tab w:val="num" w:pos="1440"/>
+        </w:tabs>
+        <w:ind w:left="1440" w:hanging="360"/>
+      </w:pPr>
+    </w:lvl>
+    <w:lvl w:ilvl="3">
       <w:start w:val="1"/>
       <w:numFmt w:val="decimal"/>
       <w:lvlText w:val="%4."/>
       <w:lvlJc w:val="left"/>
       <w:pPr>
-        <w:ind w:left="2880" w:hanging="360"/>
-      </w:pPr>
-    </w:lvl>
-    <w:lvl w:ilvl="4" w:tplc="04090019" w:tentative="1">
+        <w:tabs>
+          <w:tab w:val="num" w:pos="1800"/>
+        </w:tabs>
+        <w:ind w:left="1800" w:hanging="360"/>
+      </w:pPr>
+    </w:lvl>
+    <w:lvl w:ilvl="4">
       <w:start w:val="1"/>
       <w:numFmt w:val="lowerLetter"/>
       <w:lvlText w:val="%5."/>
       <w:lvlJc w:val="left"/>
       <w:pPr>
-        <w:ind w:left="3600" w:hanging="360"/>
-      </w:pPr>
-    </w:lvl>
-    <w:lvl w:ilvl="5" w:tplc="0409001B" w:tentative="1">
+        <w:tabs>
+          <w:tab w:val="num" w:pos="2160"/>
+        </w:tabs>
+        <w:ind w:left="2160" w:hanging="360"/>
+      </w:pPr>
+    </w:lvl>
+    <w:lvl w:ilvl="5">
       <w:start w:val="1"/>
       <w:numFmt w:val="lowerRoman"/>
       <w:lvlText w:val="%6."/>
-      <w:lvlJc w:val="right"/>
-      <w:pPr>
-        <w:ind w:left="4320" w:hanging="180"/>
-      </w:pPr>
-    </w:lvl>
-    <w:lvl w:ilvl="6" w:tplc="0409000F" w:tentative="1">
+      <w:lvlJc w:val="left"/>
+      <w:pPr>
+        <w:tabs>
+          <w:tab w:val="num" w:pos="2520"/>
+        </w:tabs>
+        <w:ind w:left="2520" w:hanging="360"/>
+      </w:pPr>
+    </w:lvl>
+    <w:lvl w:ilvl="6">
       <w:start w:val="1"/>
       <w:numFmt w:val="decimal"/>
       <w:lvlText w:val="%7."/>
       <w:lvlJc w:val="left"/>
       <w:pPr>
-        <w:ind w:left="5040" w:hanging="360"/>
-      </w:pPr>
-    </w:lvl>
-    <w:lvl w:ilvl="7" w:tplc="04090019" w:tentative="1">
+        <w:tabs>
+          <w:tab w:val="num" w:pos="2880"/>
+        </w:tabs>
+        <w:ind w:left="2880" w:hanging="360"/>
+      </w:pPr>
+    </w:lvl>
+    <w:lvl w:ilvl="7">
       <w:start w:val="1"/>
       <w:numFmt w:val="lowerLetter"/>
       <w:lvlText w:val="%8."/>
       <w:lvlJc w:val="left"/>
       <w:pPr>
-        <w:ind w:left="5760" w:hanging="360"/>
-      </w:pPr>
-    </w:lvl>
-    <w:lvl w:ilvl="8" w:tplc="0409001B" w:tentative="1">
+        <w:tabs>
+          <w:tab w:val="num" w:pos="3240"/>
+        </w:tabs>
+        <w:ind w:left="3240" w:hanging="360"/>
+      </w:pPr>
+    </w:lvl>
+    <w:lvl w:ilvl="8">
       <w:start w:val="1"/>
       <w:numFmt w:val="lowerRoman"/>
       <w:lvlText w:val="%9."/>
-      <w:lvlJc w:val="right"/>
-      <w:pPr>
-        <w:ind w:left="6480" w:hanging="180"/>
+      <w:lvlJc w:val="left"/>
+      <w:pPr>
+        <w:tabs>
+          <w:tab w:val="num" w:pos="3600"/>
+        </w:tabs>
+        <w:ind w:left="3600" w:hanging="360"/>
       </w:pPr>
     </w:lvl>
   </w:abstractNum>
   <w:abstractNum w:abstractNumId="1">
-    <w:nsid w:val="30B12436"/>
-    <w:multiLevelType w:val="hybridMultilevel"/>
-    <w:tmpl w:val="BFB4E306"/>
-    <w:lvl w:ilvl="0" w:tplc="04090019">
+    <w:nsid w:val="00000002"/>
+    <w:multiLevelType w:val="multilevel"/>
+    <w:tmpl w:val="00000002"/>
+    <w:lvl w:ilvl="0">
       <w:start w:val="1"/>
       <w:numFmt w:val="lowerLetter"/>
       <w:lvlText w:val="%1."/>
       <w:lvlJc w:val="left"/>
       <w:pPr>
-        <w:ind w:left="1080" w:hanging="360"/>
-      </w:pPr>
-      <w:rPr>
-        <w:rFonts w:hint="default"/>
-      </w:rPr>
-    </w:lvl>
-    <w:lvl w:ilvl="1" w:tplc="04090003" w:tentative="1">
+        <w:tabs>
+          <w:tab w:val="num" w:pos="1069"/>
+        </w:tabs>
+        <w:ind w:left="1069" w:hanging="360"/>
+      </w:pPr>
+    </w:lvl>
+    <w:lvl w:ilvl="1">
       <w:start w:val="1"/>
       <w:numFmt w:val="bullet"/>
       <w:lvlText w:val="o"/>
       <w:lvlJc w:val="left"/>
       <w:pPr>
-        <w:ind w:left="1800" w:hanging="360"/>
+        <w:tabs>
+          <w:tab w:val="num" w:pos="1429"/>
+        </w:tabs>
+        <w:ind w:left="1429" w:hanging="360"/>
       </w:pPr>
       <w:rPr>
-        <w:rFonts w:ascii="Courier New" w:hAnsi="Courier New" w:cs="Courier New" w:hint="default"/>
+        <w:rFonts w:ascii="Courier New" w:hAnsi="Courier New" w:cs="Courier New"/>
       </w:rPr>
     </w:lvl>
-    <w:lvl w:ilvl="2" w:tplc="04090005" w:tentative="1">
+    <w:lvl w:ilvl="2">
       <w:start w:val="1"/>
       <w:numFmt w:val="bullet"/>
       <w:lvlText w:val=""/>
       <w:lvlJc w:val="left"/>
       <w:pPr>
-        <w:ind w:left="2520" w:hanging="360"/>
+        <w:tabs>
+          <w:tab w:val="num" w:pos="1789"/>
+        </w:tabs>
+        <w:ind w:left="1789" w:hanging="360"/>
       </w:pPr>
       <w:rPr>
-        <w:rFonts w:ascii="Wingdings" w:hAnsi="Wingdings" w:hint="default"/>
+        <w:rFonts w:ascii="Wingdings" w:hAnsi="Wingdings"/>
       </w:rPr>
     </w:lvl>
-    <w:lvl w:ilvl="3" w:tplc="04090001" w:tentative="1">
+    <w:lvl w:ilvl="3">
       <w:start w:val="1"/>
       <w:numFmt w:val="bullet"/>
       <w:lvlText w:val=""/>
       <w:lvlJc w:val="left"/>
       <w:pPr>
-        <w:ind w:left="3240" w:hanging="360"/>
+        <w:tabs>
+          <w:tab w:val="num" w:pos="2149"/>
+        </w:tabs>
+        <w:ind w:left="2149" w:hanging="360"/>
       </w:pPr>
       <w:rPr>
-        <w:rFonts w:ascii="Symbol" w:hAnsi="Symbol" w:hint="default"/>
+        <w:rFonts w:ascii="Symbol" w:hAnsi="Symbol"/>
       </w:rPr>
     </w:lvl>
-    <w:lvl w:ilvl="4" w:tplc="04090003" w:tentative="1">
+    <w:lvl w:ilvl="4">
       <w:start w:val="1"/>
       <w:numFmt w:val="bullet"/>
       <w:lvlText w:val="o"/>
       <w:lvlJc w:val="left"/>
       <w:pPr>
-        <w:ind w:left="3960" w:hanging="360"/>
+        <w:tabs>
+          <w:tab w:val="num" w:pos="2509"/>
+        </w:tabs>
+        <w:ind w:left="2509" w:hanging="360"/>
       </w:pPr>
       <w:rPr>
-        <w:rFonts w:ascii="Courier New" w:hAnsi="Courier New" w:cs="Courier New" w:hint="default"/>
+        <w:rFonts w:ascii="Courier New" w:hAnsi="Courier New" w:cs="Courier New"/>
       </w:rPr>
     </w:lvl>
-    <w:lvl w:ilvl="5" w:tplc="04090005" w:tentative="1">
+    <w:lvl w:ilvl="5">
       <w:start w:val="1"/>
       <w:numFmt w:val="bullet"/>
       <w:lvlText w:val=""/>
       <w:lvlJc w:val="left"/>
       <w:pPr>
-        <w:ind w:left="4680" w:hanging="360"/>
+        <w:tabs>
+          <w:tab w:val="num" w:pos="2869"/>
+        </w:tabs>
+        <w:ind w:left="2869" w:hanging="360"/>
       </w:pPr>
       <w:rPr>
-        <w:rFonts w:ascii="Wingdings" w:hAnsi="Wingdings" w:hint="default"/>
+        <w:rFonts w:ascii="Wingdings" w:hAnsi="Wingdings"/>
       </w:rPr>
     </w:lvl>
-    <w:lvl w:ilvl="6" w:tplc="04090001" w:tentative="1">
+    <w:lvl w:ilvl="6">
       <w:start w:val="1"/>
       <w:numFmt w:val="bullet"/>
       <w:lvlText w:val=""/>
       <w:lvlJc w:val="left"/>
       <w:pPr>
-        <w:ind w:left="5400" w:hanging="360"/>
+        <w:tabs>
+          <w:tab w:val="num" w:pos="3229"/>
+        </w:tabs>
+        <w:ind w:left="3229" w:hanging="360"/>
       </w:pPr>
       <w:rPr>
-        <w:rFonts w:ascii="Symbol" w:hAnsi="Symbol" w:hint="default"/>
+        <w:rFonts w:ascii="Symbol" w:hAnsi="Symbol"/>
       </w:rPr>
     </w:lvl>
-    <w:lvl w:ilvl="7" w:tplc="04090003" w:tentative="1">
+    <w:lvl w:ilvl="7">
       <w:start w:val="1"/>
       <w:numFmt w:val="bullet"/>
       <w:lvlText w:val="o"/>
       <w:lvlJc w:val="left"/>
       <w:pPr>
-        <w:ind w:left="6120" w:hanging="360"/>
+        <w:tabs>
+          <w:tab w:val="num" w:pos="3589"/>
+        </w:tabs>
+        <w:ind w:left="3589" w:hanging="360"/>
       </w:pPr>
       <w:rPr>
-        <w:rFonts w:ascii="Courier New" w:hAnsi="Courier New" w:cs="Courier New" w:hint="default"/>
+        <w:rFonts w:ascii="Courier New" w:hAnsi="Courier New" w:cs="Courier New"/>
       </w:rPr>
     </w:lvl>
-    <w:lvl w:ilvl="8" w:tplc="04090005" w:tentative="1">
+    <w:lvl w:ilvl="8">
       <w:start w:val="1"/>
       <w:numFmt w:val="bullet"/>
       <w:lvlText w:val=""/>
       <w:lvlJc w:val="left"/>
       <w:pPr>
-        <w:ind w:left="6840" w:hanging="360"/>
+        <w:tabs>
+          <w:tab w:val="num" w:pos="3949"/>
+        </w:tabs>
+        <w:ind w:left="3949" w:hanging="360"/>
       </w:pPr>
       <w:rPr>
-        <w:rFonts w:ascii="Wingdings" w:hAnsi="Wingdings" w:hint="default"/>
+        <w:rFonts w:ascii="Wingdings" w:hAnsi="Wingdings"/>
       </w:rPr>
     </w:lvl>
   </w:abstractNum>
   <w:abstractNum w:abstractNumId="2">
-    <w:nsid w:val="68F71629"/>
-    <w:multiLevelType w:val="hybridMultilevel"/>
-    <w:tmpl w:val="42C4AEA6"/>
-    <w:lvl w:ilvl="0" w:tplc="04090001">
+    <w:nsid w:val="00000003"/>
+    <w:multiLevelType w:val="multilevel"/>
+    <w:tmpl w:val="00000003"/>
+    <w:lvl w:ilvl="0">
       <w:start w:val="1"/>
       <w:numFmt w:val="bullet"/>
       <w:lvlText w:val=""/>
       <w:lvlJc w:val="left"/>
       <w:pPr>
-        <w:ind w:left="360" w:hanging="360"/>
+        <w:tabs>
+          <w:tab w:val="num" w:pos="720"/>
+        </w:tabs>
+        <w:ind w:left="720" w:hanging="360"/>
       </w:pPr>
       <w:rPr>
-        <w:rFonts w:ascii="Symbol" w:hAnsi="Symbol" w:hint="default"/>
+        <w:rFonts w:ascii="Symbol" w:hAnsi="Symbol"/>
       </w:rPr>
     </w:lvl>
-    <w:lvl w:ilvl="1" w:tplc="04090003">
+    <w:lvl w:ilvl="1">
       <w:start w:val="1"/>
       <w:numFmt w:val="bullet"/>
       <w:lvlText w:val="o"/>
       <w:lvlJc w:val="left"/>
       <w:pPr>
+        <w:tabs>
+          <w:tab w:val="num" w:pos="1080"/>
+        </w:tabs>
         <w:ind w:left="1080" w:hanging="360"/>
       </w:pPr>
       <w:rPr>
-        <w:rFonts w:ascii="Courier New" w:hAnsi="Courier New" w:cs="Courier New" w:hint="default"/>
+        <w:rFonts w:ascii="Courier New" w:hAnsi="Courier New" w:cs="Courier New"/>
       </w:rPr>
     </w:lvl>
-    <w:lvl w:ilvl="2" w:tplc="0409001B" w:tentative="1">
+    <w:lvl w:ilvl="2">
       <w:start w:val="1"/>
       <w:numFmt w:val="lowerRoman"/>
       <w:lvlText w:val="%3."/>
-      <w:lvlJc w:val="right"/>
-      <w:pPr>
-        <w:ind w:left="1800" w:hanging="180"/>
-      </w:pPr>
-    </w:lvl>
-    <w:lvl w:ilvl="3" w:tplc="0409000F" w:tentative="1">
+      <w:lvlJc w:val="left"/>
+      <w:pPr>
+        <w:tabs>
+          <w:tab w:val="num" w:pos="1440"/>
+        </w:tabs>
+        <w:ind w:left="1440" w:hanging="360"/>
+      </w:pPr>
+    </w:lvl>
+    <w:lvl w:ilvl="3">
       <w:start w:val="1"/>
       <w:numFmt w:val="decimal"/>
       <w:lvlText w:val="%4."/>
       <w:lvlJc w:val="left"/>
       <w:pPr>
-        <w:ind w:left="2520" w:hanging="360"/>
-      </w:pPr>
-    </w:lvl>
-    <w:lvl w:ilvl="4" w:tplc="04090019" w:tentative="1">
+        <w:tabs>
+          <w:tab w:val="num" w:pos="1800"/>
+        </w:tabs>
+        <w:ind w:left="1800" w:hanging="360"/>
+      </w:pPr>
+    </w:lvl>
+    <w:lvl w:ilvl="4">
       <w:start w:val="1"/>
       <w:numFmt w:val="lowerLetter"/>
       <w:lvlText w:val="%5."/>
       <w:lvlJc w:val="left"/>
       <w:pPr>
-        <w:ind w:left="3240" w:hanging="360"/>
-      </w:pPr>
-    </w:lvl>
-    <w:lvl w:ilvl="5" w:tplc="0409001B" w:tentative="1">
+        <w:tabs>
+          <w:tab w:val="num" w:pos="2160"/>
+        </w:tabs>
+        <w:ind w:left="2160" w:hanging="360"/>
+      </w:pPr>
+    </w:lvl>
+    <w:lvl w:ilvl="5">
       <w:start w:val="1"/>
       <w:numFmt w:val="lowerRoman"/>
       <w:lvlText w:val="%6."/>
-      <w:lvlJc w:val="right"/>
-      <w:pPr>
-        <w:ind w:left="3960" w:hanging="180"/>
-      </w:pPr>
-    </w:lvl>
-    <w:lvl w:ilvl="6" w:tplc="0409000F" w:tentative="1">
+      <w:lvlJc w:val="left"/>
+      <w:pPr>
+        <w:tabs>
+          <w:tab w:val="num" w:pos="2520"/>
+        </w:tabs>
+        <w:ind w:left="2520" w:hanging="360"/>
+      </w:pPr>
+    </w:lvl>
+    <w:lvl w:ilvl="6">
       <w:start w:val="1"/>
       <w:numFmt w:val="decimal"/>
       <w:lvlText w:val="%7."/>
       <w:lvlJc w:val="left"/>
       <w:pPr>
-        <w:ind w:left="4680" w:hanging="360"/>
-      </w:pPr>
-    </w:lvl>
-    <w:lvl w:ilvl="7" w:tplc="04090019" w:tentative="1">
+        <w:tabs>
+          <w:tab w:val="num" w:pos="2880"/>
+        </w:tabs>
+        <w:ind w:left="2880" w:hanging="360"/>
+      </w:pPr>
+    </w:lvl>
+    <w:lvl w:ilvl="7">
       <w:start w:val="1"/>
       <w:numFmt w:val="lowerLetter"/>
       <w:lvlText w:val="%8."/>
       <w:lvlJc w:val="left"/>
       <w:pPr>
-        <w:ind w:left="5400" w:hanging="360"/>
-      </w:pPr>
-    </w:lvl>
-    <w:lvl w:ilvl="8" w:tplc="0409001B" w:tentative="1">
+        <w:tabs>
+          <w:tab w:val="num" w:pos="3240"/>
+        </w:tabs>
+        <w:ind w:left="3240" w:hanging="360"/>
+      </w:pPr>
+    </w:lvl>
+    <w:lvl w:ilvl="8">
       <w:start w:val="1"/>
       <w:numFmt w:val="lowerRoman"/>
       <w:lvlText w:val="%9."/>
-      <w:lvlJc w:val="right"/>
-      <w:pPr>
-        <w:ind w:left="6120" w:hanging="180"/>
+      <w:lvlJc w:val="left"/>
+      <w:pPr>
+        <w:tabs>
+          <w:tab w:val="num" w:pos="3600"/>
+        </w:tabs>
+        <w:ind w:left="3600" w:hanging="360"/>
+      </w:pPr>
+    </w:lvl>
+  </w:abstractNum>
+  <w:abstractNum w:abstractNumId="3">
+    <w:nsid w:val="00000004"/>
+    <w:multiLevelType w:val="multilevel"/>
+    <w:tmpl w:val="00000004"/>
+    <w:lvl w:ilvl="0">
+      <w:start w:val="1"/>
+      <w:numFmt w:val="none"/>
+      <w:lvlText w:val=""/>
+      <w:lvlJc w:val="left"/>
+      <w:pPr>
+        <w:tabs>
+          <w:tab w:val="num" w:pos="432"/>
+        </w:tabs>
+        <w:ind w:left="432" w:hanging="432"/>
+      </w:pPr>
+    </w:lvl>
+    <w:lvl w:ilvl="1">
+      <w:start w:val="1"/>
+      <w:numFmt w:val="none"/>
+      <w:lvlText w:val=""/>
+      <w:lvlJc w:val="left"/>
+      <w:pPr>
+        <w:tabs>
+          <w:tab w:val="num" w:pos="576"/>
+        </w:tabs>
+        <w:ind w:left="576" w:hanging="576"/>
+      </w:pPr>
+    </w:lvl>
+    <w:lvl w:ilvl="2">
+      <w:start w:val="1"/>
+      <w:numFmt w:val="none"/>
+      <w:lvlText w:val=""/>
+      <w:lvlJc w:val="left"/>
+      <w:pPr>
+        <w:tabs>
+          <w:tab w:val="num" w:pos="720"/>
+        </w:tabs>
+        <w:ind w:left="720" w:hanging="720"/>
+      </w:pPr>
+    </w:lvl>
+    <w:lvl w:ilvl="3">
+      <w:start w:val="1"/>
+      <w:numFmt w:val="none"/>
+      <w:lvlText w:val=""/>
+      <w:lvlJc w:val="left"/>
+      <w:pPr>
+        <w:tabs>
+          <w:tab w:val="num" w:pos="864"/>
+        </w:tabs>
+        <w:ind w:left="864" w:hanging="864"/>
+      </w:pPr>
+    </w:lvl>
+    <w:lvl w:ilvl="4">
+      <w:start w:val="1"/>
+      <w:numFmt w:val="none"/>
+      <w:lvlText w:val=""/>
+      <w:lvlJc w:val="left"/>
+      <w:pPr>
+        <w:tabs>
+          <w:tab w:val="num" w:pos="1008"/>
+        </w:tabs>
+        <w:ind w:left="1008" w:hanging="1008"/>
+      </w:pPr>
+    </w:lvl>
+    <w:lvl w:ilvl="5">
+      <w:start w:val="1"/>
+      <w:numFmt w:val="none"/>
+      <w:lvlText w:val=""/>
+      <w:lvlJc w:val="left"/>
+      <w:pPr>
+        <w:tabs>
+          <w:tab w:val="num" w:pos="1152"/>
+        </w:tabs>
+        <w:ind w:left="1152" w:hanging="1152"/>
+      </w:pPr>
+    </w:lvl>
+    <w:lvl w:ilvl="6">
+      <w:start w:val="1"/>
+      <w:numFmt w:val="none"/>
+      <w:lvlText w:val=""/>
+      <w:lvlJc w:val="left"/>
+      <w:pPr>
+        <w:tabs>
+          <w:tab w:val="num" w:pos="1296"/>
+        </w:tabs>
+        <w:ind w:left="1296" w:hanging="1296"/>
+      </w:pPr>
+    </w:lvl>
+    <w:lvl w:ilvl="7">
+      <w:start w:val="1"/>
+      <w:numFmt w:val="none"/>
+      <w:lvlText w:val=""/>
+      <w:lvlJc w:val="left"/>
+      <w:pPr>
+        <w:tabs>
+          <w:tab w:val="num" w:pos="1440"/>
+        </w:tabs>
+        <w:ind w:left="1440" w:hanging="1440"/>
+      </w:pPr>
+    </w:lvl>
+    <w:lvl w:ilvl="8">
+      <w:start w:val="1"/>
+      <w:numFmt w:val="none"/>
+      <w:lvlText w:val=""/>
+      <w:lvlJc w:val="left"/>
+      <w:pPr>
+        <w:tabs>
+          <w:tab w:val="num" w:pos="1584"/>
+        </w:tabs>
+        <w:ind w:left="1584" w:hanging="1584"/>
       </w:pPr>
     </w:lvl>
   </w:abstractNum>
   <w:num w:numId="1">
-    <w:abstractNumId w:val="1"/>
+    <w:abstractNumId w:val="0"/>
   </w:num>
   <w:num w:numId="2">
-    <w:abstractNumId w:val="0"/>
+    <w:abstractNumId w:val="1"/>
   </w:num>
   <w:num w:numId="3">
     <w:abstractNumId w:val="2"/>
+  </w:num>
+  <w:num w:numId="4">
+    <w:abstractNumId w:val="3"/>
   </w:num>
 </w:numbering>
 </file>
@@ -705,17 +836,11 @@
   <w:docDefaults>
     <w:rPrDefault>
       <w:rPr>
-        <w:rFonts w:asciiTheme="minorHAnsi" w:eastAsiaTheme="minorHAnsi" w:hAnsiTheme="minorHAnsi" w:cstheme="minorBidi"/>
-        <w:sz w:val="22"/>
-        <w:szCs w:val="22"/>
+        <w:rFonts w:ascii="Times New Roman" w:eastAsia="Times New Roman" w:hAnsi="Times New Roman" w:cs="Times New Roman"/>
         <w:lang w:val="en-US" w:eastAsia="en-US" w:bidi="ar-SA"/>
       </w:rPr>
     </w:rPrDefault>
-    <w:pPrDefault>
-      <w:pPr>
-        <w:spacing w:after="200" w:line="276" w:lineRule="auto"/>
-      </w:pPr>
-    </w:pPrDefault>
+    <w:pPrDefault/>
   </w:docDefaults>
   <w:latentStyles w:defLockedState="0" w:defUIPriority="99" w:defSemiHidden="1" w:defUnhideWhenUsed="1" w:defQFormat="0" w:count="267">
     <w:lsdException w:name="Normal" w:semiHidden="0" w:uiPriority="0" w:unhideWhenUsed="0" w:qFormat="1"/>
@@ -737,7 +862,7 @@
     <w:lsdException w:name="toc 7" w:uiPriority="39"/>
     <w:lsdException w:name="toc 8" w:uiPriority="39"/>
     <w:lsdException w:name="toc 9" w:uiPriority="39"/>
-    <w:lsdException w:name="caption" w:uiPriority="35" w:qFormat="1"/>
+    <w:lsdException w:name="caption" w:semiHidden="0" w:uiPriority="35" w:unhideWhenUsed="0" w:qFormat="1"/>
     <w:lsdException w:name="Title" w:semiHidden="0" w:uiPriority="10" w:unhideWhenUsed="0" w:qFormat="1"/>
     <w:lsdException w:name="Default Paragraph Font" w:uiPriority="1"/>
     <w:lsdException w:name="Subtitle" w:semiHidden="0" w:uiPriority="11" w:unhideWhenUsed="0" w:qFormat="1"/>
@@ -859,6 +984,17 @@
   <w:style w:type="paragraph" w:default="1" w:styleId="Normal">
     <w:name w:val="Normal"/>
     <w:qFormat/>
+    <w:pPr>
+      <w:suppressAutoHyphens/>
+      <w:spacing w:after="200" w:line="276" w:lineRule="auto"/>
+    </w:pPr>
+    <w:rPr>
+      <w:rFonts w:ascii="Calibri" w:eastAsia="Lucida Sans Unicode" w:hAnsi="Calibri" w:cs="font345"/>
+      <w:kern w:val="1"/>
+      <w:sz w:val="22"/>
+      <w:szCs w:val="22"/>
+      <w:lang w:eastAsia="ar-SA"/>
+    </w:rPr>
   </w:style>
   <w:style w:type="character" w:default="1" w:styleId="DefaultParagraphFont">
     <w:name w:val="Default Paragraph Font"/>
@@ -887,29 +1023,83 @@
     <w:semiHidden/>
     <w:unhideWhenUsed/>
   </w:style>
-  <w:style w:type="paragraph" w:styleId="ListParagraph">
-    <w:name w:val="List Paragraph"/>
-    <w:basedOn w:val="Normal"/>
-    <w:uiPriority w:val="34"/>
-    <w:qFormat/>
-    <w:rsid w:val="00AB0B91"/>
-    <w:pPr>
-      <w:ind w:left="720"/>
-      <w:contextualSpacing/>
-    </w:pPr>
-  </w:style>
   <w:style w:type="character" w:styleId="BookTitle">
     <w:name w:val="Book Title"/>
-    <w:basedOn w:val="DefaultParagraphFont"/>
-    <w:uiPriority w:val="33"/>
     <w:qFormat/>
-    <w:rsid w:val="00AB0B91"/>
     <w:rPr>
       <w:b/>
       <w:bCs/>
       <w:smallCaps/>
       <w:spacing w:val="5"/>
     </w:rPr>
+  </w:style>
+  <w:style w:type="character" w:customStyle="1" w:styleId="ListLabel1">
+    <w:name w:val="ListLabel 1"/>
+    <w:rPr>
+      <w:rFonts w:cs="Courier New"/>
+    </w:rPr>
+  </w:style>
+  <w:style w:type="paragraph" w:customStyle="1" w:styleId="Heading">
+    <w:name w:val="Heading"/>
+    <w:basedOn w:val="Normal"/>
+    <w:next w:val="BodyText"/>
+    <w:pPr>
+      <w:keepNext/>
+      <w:spacing w:before="240" w:after="120"/>
+    </w:pPr>
+    <w:rPr>
+      <w:rFonts w:ascii="Arial" w:eastAsia="MS Mincho" w:hAnsi="Arial" w:cs="Tahoma"/>
+      <w:sz w:val="28"/>
+      <w:szCs w:val="28"/>
+    </w:rPr>
+  </w:style>
+  <w:style w:type="paragraph" w:styleId="BodyText">
+    <w:name w:val="Body Text"/>
+    <w:basedOn w:val="Normal"/>
+    <w:pPr>
+      <w:spacing w:after="120"/>
+    </w:pPr>
+  </w:style>
+  <w:style w:type="paragraph" w:styleId="List">
+    <w:name w:val="List"/>
+    <w:basedOn w:val="BodyText"/>
+    <w:rPr>
+      <w:rFonts w:cs="Tahoma"/>
+    </w:rPr>
+  </w:style>
+  <w:style w:type="paragraph" w:styleId="Caption">
+    <w:name w:val="caption"/>
+    <w:basedOn w:val="Normal"/>
+    <w:qFormat/>
+    <w:pPr>
+      <w:suppressLineNumbers/>
+      <w:spacing w:before="120" w:after="120"/>
+    </w:pPr>
+    <w:rPr>
+      <w:rFonts w:cs="Tahoma"/>
+      <w:i/>
+      <w:iCs/>
+      <w:sz w:val="24"/>
+      <w:szCs w:val="24"/>
+    </w:rPr>
+  </w:style>
+  <w:style w:type="paragraph" w:customStyle="1" w:styleId="Index">
+    <w:name w:val="Index"/>
+    <w:basedOn w:val="Normal"/>
+    <w:pPr>
+      <w:suppressLineNumbers/>
+    </w:pPr>
+    <w:rPr>
+      <w:rFonts w:cs="Tahoma"/>
+    </w:rPr>
+  </w:style>
+  <w:style w:type="paragraph" w:styleId="ListParagraph">
+    <w:name w:val="List Paragraph"/>
+    <w:basedOn w:val="Normal"/>
+    <w:qFormat/>
+    <w:pPr>
+      <w:ind w:left="720"/>
+    </w:pPr>
   </w:style>
 </w:styles>
 </file>
@@ -919,17 +1109,11 @@
   <w:docDefaults>
     <w:rPrDefault>
       <w:rPr>
-        <w:rFonts w:asciiTheme="minorHAnsi" w:eastAsiaTheme="minorHAnsi" w:hAnsiTheme="minorHAnsi" w:cstheme="minorBidi"/>
-        <w:sz w:val="22"/>
-        <w:szCs w:val="22"/>
+        <w:rFonts w:ascii="Times New Roman" w:eastAsia="Times New Roman" w:hAnsi="Times New Roman" w:cs="Times New Roman"/>
         <w:lang w:val="en-US" w:eastAsia="en-US" w:bidi="ar-SA"/>
       </w:rPr>
     </w:rPrDefault>
-    <w:pPrDefault>
-      <w:pPr>
-        <w:spacing w:after="200" w:line="276" w:lineRule="auto"/>
-      </w:pPr>
-    </w:pPrDefault>
+    <w:pPrDefault/>
   </w:docDefaults>
   <w:latentStyles w:defLockedState="0" w:defUIPriority="99" w:defSemiHidden="1" w:defUnhideWhenUsed="1" w:defQFormat="0" w:count="267">
     <w:lsdException w:name="Normal" w:semiHidden="0" w:uiPriority="0" w:unhideWhenUsed="0" w:qFormat="1"/>
@@ -951,7 +1135,7 @@
     <w:lsdException w:name="toc 7" w:uiPriority="39"/>
     <w:lsdException w:name="toc 8" w:uiPriority="39"/>
     <w:lsdException w:name="toc 9" w:uiPriority="39"/>
-    <w:lsdException w:name="caption" w:uiPriority="35" w:qFormat="1"/>
+    <w:lsdException w:name="caption" w:semiHidden="0" w:uiPriority="35" w:unhideWhenUsed="0" w:qFormat="1"/>
     <w:lsdException w:name="Title" w:semiHidden="0" w:uiPriority="10" w:unhideWhenUsed="0" w:qFormat="1"/>
     <w:lsdException w:name="Default Paragraph Font" w:uiPriority="1"/>
     <w:lsdException w:name="Subtitle" w:semiHidden="0" w:uiPriority="11" w:unhideWhenUsed="0" w:qFormat="1"/>
@@ -1073,6 +1257,17 @@
   <w:style w:type="paragraph" w:default="1" w:styleId="Normal">
     <w:name w:val="Normal"/>
     <w:qFormat/>
+    <w:pPr>
+      <w:suppressAutoHyphens/>
+      <w:spacing w:after="200" w:line="276" w:lineRule="auto"/>
+    </w:pPr>
+    <w:rPr>
+      <w:rFonts w:ascii="Calibri" w:eastAsia="Lucida Sans Unicode" w:hAnsi="Calibri" w:cs="font345"/>
+      <w:kern w:val="1"/>
+      <w:sz w:val="22"/>
+      <w:szCs w:val="22"/>
+      <w:lang w:eastAsia="ar-SA"/>
+    </w:rPr>
   </w:style>
   <w:style w:type="character" w:default="1" w:styleId="DefaultParagraphFont">
     <w:name w:val="Default Paragraph Font"/>
@@ -1101,29 +1296,83 @@
     <w:semiHidden/>
     <w:unhideWhenUsed/>
   </w:style>
-  <w:style w:type="paragraph" w:styleId="ListParagraph">
-    <w:name w:val="List Paragraph"/>
-    <w:basedOn w:val="Normal"/>
-    <w:uiPriority w:val="34"/>
-    <w:qFormat/>
-    <w:rsid w:val="00AB0B91"/>
-    <w:pPr>
-      <w:ind w:left="720"/>
-      <w:contextualSpacing/>
-    </w:pPr>
-  </w:style>
   <w:style w:type="character" w:styleId="BookTitle">
     <w:name w:val="Book Title"/>
-    <w:basedOn w:val="DefaultParagraphFont"/>
-    <w:uiPriority w:val="33"/>
     <w:qFormat/>
-    <w:rsid w:val="00AB0B91"/>
     <w:rPr>
       <w:b/>
       <w:bCs/>
       <w:smallCaps/>
       <w:spacing w:val="5"/>
     </w:rPr>
+  </w:style>
+  <w:style w:type="character" w:customStyle="1" w:styleId="ListLabel1">
+    <w:name w:val="ListLabel 1"/>
+    <w:rPr>
+      <w:rFonts w:cs="Courier New"/>
+    </w:rPr>
+  </w:style>
+  <w:style w:type="paragraph" w:customStyle="1" w:styleId="Heading">
+    <w:name w:val="Heading"/>
+    <w:basedOn w:val="Normal"/>
+    <w:next w:val="BodyText"/>
+    <w:pPr>
+      <w:keepNext/>
+      <w:spacing w:before="240" w:after="120"/>
+    </w:pPr>
+    <w:rPr>
+      <w:rFonts w:ascii="Arial" w:eastAsia="MS Mincho" w:hAnsi="Arial" w:cs="Tahoma"/>
+      <w:sz w:val="28"/>
+      <w:szCs w:val="28"/>
+    </w:rPr>
+  </w:style>
+  <w:style w:type="paragraph" w:styleId="BodyText">
+    <w:name w:val="Body Text"/>
+    <w:basedOn w:val="Normal"/>
+    <w:pPr>
+      <w:spacing w:after="120"/>
+    </w:pPr>
+  </w:style>
+  <w:style w:type="paragraph" w:styleId="List">
+    <w:name w:val="List"/>
+    <w:basedOn w:val="BodyText"/>
+    <w:rPr>
+      <w:rFonts w:cs="Tahoma"/>
+    </w:rPr>
+  </w:style>
+  <w:style w:type="paragraph" w:styleId="Caption">
+    <w:name w:val="caption"/>
+    <w:basedOn w:val="Normal"/>
+    <w:qFormat/>
+    <w:pPr>
+      <w:suppressLineNumbers/>
+      <w:spacing w:before="120" w:after="120"/>
+    </w:pPr>
+    <w:rPr>
+      <w:rFonts w:cs="Tahoma"/>
+      <w:i/>
+      <w:iCs/>
+      <w:sz w:val="24"/>
+      <w:szCs w:val="24"/>
+    </w:rPr>
+  </w:style>
+  <w:style w:type="paragraph" w:customStyle="1" w:styleId="Index">
+    <w:name w:val="Index"/>
+    <w:basedOn w:val="Normal"/>
+    <w:pPr>
+      <w:suppressLineNumbers/>
+    </w:pPr>
+    <w:rPr>
+      <w:rFonts w:cs="Tahoma"/>
+    </w:rPr>
+  </w:style>
+  <w:style w:type="paragraph" w:styleId="ListParagraph">
+    <w:name w:val="List Paragraph"/>
+    <w:basedOn w:val="Normal"/>
+    <w:qFormat/>
+    <w:pPr>
+      <w:ind w:left="720"/>
+    </w:pPr>
   </w:style>
 </w:styles>
 </file>

</xml_diff>